<commit_message>
update met kleine aanpassing mbt beveiliging
</commit_message>
<xml_diff>
--- a/presentatie/Poster finished.docx
+++ b/presentatie/Poster finished.docx
@@ -18,15 +18,15 @@
         <mc:AlternateContent>
           <mc:Choice Requires="wps">
             <w:drawing>
-              <wp:anchor distT="0" distB="0" distL="114300" distR="114300" simplePos="0" relativeHeight="251670528" behindDoc="0" locked="0" layoutInCell="1" allowOverlap="1" wp14:anchorId="325A2297" wp14:editId="46EDCE1A">
+              <wp:anchor distT="0" distB="0" distL="114300" distR="114300" simplePos="0" relativeHeight="251670528" behindDoc="0" locked="0" layoutInCell="1" allowOverlap="1" wp14:anchorId="3077896E" wp14:editId="74E01AF2">
                 <wp:simplePos x="0" y="0"/>
                 <wp:positionH relativeFrom="column">
-                  <wp:posOffset>8144510</wp:posOffset>
+                  <wp:posOffset>8434070</wp:posOffset>
                 </wp:positionH>
                 <wp:positionV relativeFrom="paragraph">
-                  <wp:posOffset>6390640</wp:posOffset>
+                  <wp:posOffset>6376670</wp:posOffset>
                 </wp:positionV>
-                <wp:extent cx="7741920" cy="2407920"/>
+                <wp:extent cx="5803900" cy="2407920"/>
                 <wp:effectExtent l="0" t="0" r="0" b="0"/>
                 <wp:wrapNone/>
                 <wp:docPr id="6" name="Content Placeholder 2"/>
@@ -42,7 +42,7 @@
                       <wps:spPr>
                         <a:xfrm>
                           <a:off x="0" y="0"/>
-                          <a:ext cx="7741920" cy="2407920"/>
+                          <a:ext cx="5803900" cy="2407920"/>
                         </a:xfrm>
                         <a:prstGeom prst="rect">
                           <a:avLst/>
@@ -108,11 +108,9 @@
                                 <w:kern w:val="24"/>
                                 <w:sz w:val="36"/>
                                 <w:szCs w:val="56"/>
-                                <w:lang w:val="en-US"/>
-                              </w:rPr>
-                              <w:t xml:space="preserve">De </w:t>
-                            </w:r>
-                            <w:proofErr w:type="spellStart"/>
+                              </w:rPr>
+                              <w:t xml:space="preserve">De versleuteling </w:t>
+                            </w:r>
                             <w:r>
                               <w:rPr>
                                 <w:rFonts w:asciiTheme="minorHAnsi" w:hAnsi="Calibri" w:cstheme="minorBidi"/>
@@ -120,11 +118,9 @@
                                 <w:kern w:val="24"/>
                                 <w:sz w:val="36"/>
                                 <w:szCs w:val="56"/>
-                                <w:lang w:val="en-US"/>
-                              </w:rPr>
-                              <w:t>versleuteling</w:t>
-                            </w:r>
-                            <w:proofErr w:type="spellEnd"/>
+                              </w:rPr>
+                              <w:t>tussen</w:t>
+                            </w:r>
                             <w:r>
                               <w:rPr>
                                 <w:rFonts w:asciiTheme="minorHAnsi" w:hAnsi="Calibri" w:cstheme="minorBidi"/>
@@ -132,11 +128,9 @@
                                 <w:kern w:val="24"/>
                                 <w:sz w:val="36"/>
                                 <w:szCs w:val="56"/>
-                                <w:lang w:val="en-US"/>
-                              </w:rPr>
-                              <w:t xml:space="preserve"> op de </w:t>
-                            </w:r>
-                            <w:proofErr w:type="spellStart"/>
+                              </w:rPr>
+                              <w:t xml:space="preserve"> de Arduino</w:t>
+                            </w:r>
                             <w:r>
                               <w:rPr>
                                 <w:rFonts w:asciiTheme="minorHAnsi" w:hAnsi="Calibri" w:cstheme="minorBidi"/>
@@ -144,11 +138,9 @@
                                 <w:kern w:val="24"/>
                                 <w:sz w:val="36"/>
                                 <w:szCs w:val="56"/>
-                                <w:lang w:val="en-US"/>
-                              </w:rPr>
-                              <w:t>Arduino</w:t>
-                            </w:r>
-                            <w:proofErr w:type="spellEnd"/>
+                              </w:rPr>
+                              <w:t xml:space="preserve"> en de computer</w:t>
+                            </w:r>
                           </w:p>
                           <w:p>
                             <w:pPr>
@@ -171,7 +163,7 @@
                                 <w:sz w:val="28"/>
                                 <w:szCs w:val="48"/>
                               </w:rPr>
-                              <w:t>Arduino werkt met bytes, Python wil alleen met integers rekenen</w:t>
+                              <w:t>De communicatie tussen de Arduino en de computer gaat in bytes en de berekeningen moeten met integers.</w:t>
                             </w:r>
                           </w:p>
                           <w:p>
@@ -279,7 +271,7 @@
           </mc:Choice>
           <mc:Fallback>
             <w:pict>
-              <v:rect id="Content Placeholder 2" o:spid="_x0000_s1026" style="position:absolute;margin-left:641.3pt;margin-top:503.2pt;width:609.6pt;height:189.6pt;z-index:251670528;visibility:visible;mso-wrap-style:square;mso-width-percent:0;mso-height-percent:0;mso-wrap-distance-left:9pt;mso-wrap-distance-top:0;mso-wrap-distance-right:9pt;mso-wrap-distance-bottom:0;mso-position-horizontal:absolute;mso-position-horizontal-relative:text;mso-position-vertical:absolute;mso-position-vertical-relative:text;mso-width-percent:0;mso-height-percent:0;mso-width-relative:margin;mso-height-relative:margin;v-text-anchor:top" o:gfxdata="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" filled="f" stroked="f">
+              <v:rect id="Content Placeholder 2" o:spid="_x0000_s1026" style="position:absolute;margin-left:664.1pt;margin-top:502.1pt;width:457pt;height:189.6pt;z-index:251670528;visibility:visible;mso-wrap-style:square;mso-width-percent:0;mso-height-percent:0;mso-wrap-distance-left:9pt;mso-wrap-distance-top:0;mso-wrap-distance-right:9pt;mso-wrap-distance-bottom:0;mso-position-horizontal:absolute;mso-position-horizontal-relative:text;mso-position-vertical:absolute;mso-position-vertical-relative:text;mso-width-percent:0;mso-height-percent:0;mso-width-relative:margin;mso-height-relative:margin;v-text-anchor:top" o:gfxdata="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" filled="f" stroked="f">
                 <v:path arrowok="t"/>
                 <o:lock v:ext="edit" grouping="t"/>
                 <v:textbox>
@@ -342,11 +334,9 @@
                           <w:kern w:val="24"/>
                           <w:sz w:val="36"/>
                           <w:szCs w:val="56"/>
-                          <w:lang w:val="en-US"/>
-                        </w:rPr>
-                        <w:t xml:space="preserve">De </w:t>
-                      </w:r>
-                      <w:proofErr w:type="spellStart"/>
+                        </w:rPr>
+                        <w:t xml:space="preserve">De versleuteling </w:t>
+                      </w:r>
                       <w:r>
                         <w:rPr>
                           <w:rFonts w:asciiTheme="minorHAnsi" w:hAnsi="Calibri" w:cstheme="minorBidi"/>
@@ -354,11 +344,9 @@
                           <w:kern w:val="24"/>
                           <w:sz w:val="36"/>
                           <w:szCs w:val="56"/>
-                          <w:lang w:val="en-US"/>
-                        </w:rPr>
-                        <w:t>versleuteling</w:t>
-                      </w:r>
-                      <w:proofErr w:type="spellEnd"/>
+                        </w:rPr>
+                        <w:t>tussen</w:t>
+                      </w:r>
                       <w:r>
                         <w:rPr>
                           <w:rFonts w:asciiTheme="minorHAnsi" w:hAnsi="Calibri" w:cstheme="minorBidi"/>
@@ -366,11 +354,9 @@
                           <w:kern w:val="24"/>
                           <w:sz w:val="36"/>
                           <w:szCs w:val="56"/>
-                          <w:lang w:val="en-US"/>
-                        </w:rPr>
-                        <w:t xml:space="preserve"> op de </w:t>
-                      </w:r>
-                      <w:proofErr w:type="spellStart"/>
+                        </w:rPr>
+                        <w:t xml:space="preserve"> de Arduino</w:t>
+                      </w:r>
                       <w:r>
                         <w:rPr>
                           <w:rFonts w:asciiTheme="minorHAnsi" w:hAnsi="Calibri" w:cstheme="minorBidi"/>
@@ -378,11 +364,9 @@
                           <w:kern w:val="24"/>
                           <w:sz w:val="36"/>
                           <w:szCs w:val="56"/>
-                          <w:lang w:val="en-US"/>
-                        </w:rPr>
-                        <w:t>Arduino</w:t>
-                      </w:r>
-                      <w:proofErr w:type="spellEnd"/>
+                        </w:rPr>
+                        <w:t xml:space="preserve"> en de computer</w:t>
+                      </w:r>
                     </w:p>
                     <w:p>
                       <w:pPr>
@@ -405,7 +389,7 @@
                           <w:sz w:val="28"/>
                           <w:szCs w:val="48"/>
                         </w:rPr>
-                        <w:t>Arduino werkt met bytes, Python wil alleen met integers rekenen</w:t>
+                        <w:t>De communicatie tussen de Arduino en de computer gaat in bytes en de berekeningen moeten met integers.</w:t>
                       </w:r>
                     </w:p>
                     <w:p>
@@ -502,8 +486,243 @@
         </mc:AlternateContent>
       </w:r>
       <w:r>
+        <w:rPr>
+          <w:noProof/>
+          <w:lang w:eastAsia="nl-NL"/>
+        </w:rPr>
+        <mc:AlternateContent>
+          <mc:Choice Requires="wps">
+            <w:drawing>
+              <wp:anchor distT="0" distB="0" distL="114300" distR="114300" simplePos="0" relativeHeight="251689984" behindDoc="0" locked="0" layoutInCell="0" allowOverlap="1" wp14:anchorId="7CF27B2A" wp14:editId="7D6BED32">
+                <wp:simplePos x="0" y="0"/>
+                <wp:positionH relativeFrom="page">
+                  <wp:posOffset>5699760</wp:posOffset>
+                </wp:positionH>
+                <wp:positionV relativeFrom="page">
+                  <wp:posOffset>335915</wp:posOffset>
+                </wp:positionV>
+                <wp:extent cx="8153400" cy="1036320"/>
+                <wp:effectExtent l="0" t="0" r="0" b="0"/>
+                <wp:wrapSquare wrapText="bothSides"/>
+                <wp:docPr id="696" name="Text Box 2"/>
+                <wp:cNvGraphicFramePr>
+                  <a:graphicFrameLocks xmlns:a="http://schemas.openxmlformats.org/drawingml/2006/main"/>
+                </wp:cNvGraphicFramePr>
+                <a:graphic xmlns:a="http://schemas.openxmlformats.org/drawingml/2006/main">
+                  <a:graphicData uri="http://schemas.microsoft.com/office/word/2010/wordprocessingShape">
+                    <wps:wsp>
+                      <wps:cNvSpPr txBox="1">
+                        <a:spLocks noChangeArrowheads="1"/>
+                      </wps:cNvSpPr>
+                      <wps:spPr bwMode="auto">
+                        <a:xfrm>
+                          <a:off x="0" y="0"/>
+                          <a:ext cx="8153400" cy="1036320"/>
+                        </a:xfrm>
+                        <a:prstGeom prst="rect">
+                          <a:avLst/>
+                        </a:prstGeom>
+                        <a:noFill/>
+                        <a:ln>
+                          <a:noFill/>
+                          <a:headEnd/>
+                          <a:tailEnd/>
+                        </a:ln>
+                        <a:extLst/>
+                      </wps:spPr>
+                      <wps:style>
+                        <a:lnRef idx="2">
+                          <a:schemeClr val="accent4"/>
+                        </a:lnRef>
+                        <a:fillRef idx="1">
+                          <a:schemeClr val="lt1"/>
+                        </a:fillRef>
+                        <a:effectRef idx="0">
+                          <a:schemeClr val="accent4"/>
+                        </a:effectRef>
+                        <a:fontRef idx="minor">
+                          <a:schemeClr val="dk1"/>
+                        </a:fontRef>
+                      </wps:style>
+                      <wps:txbx>
+                        <w:txbxContent>
+                          <w:p>
+                            <w:pPr>
+                              <w:spacing w:after="0" w:line="360" w:lineRule="auto"/>
+                              <w:jc w:val="center"/>
+                              <w:rPr>
+                                <w:rFonts w:asciiTheme="majorHAnsi" w:eastAsiaTheme="majorEastAsia" w:hAnsiTheme="majorHAnsi" w:cstheme="majorBidi"/>
+                                <w:b/>
+                                <w:i/>
+                                <w:iCs/>
+                                <w:color w:val="DEDEE0" w:themeColor="background2"/>
+                                <w:sz w:val="96"/>
+                                <w:szCs w:val="28"/>
+                                <w:lang w:val="en-US"/>
+                                <w14:shadow w14:blurRad="41275" w14:dist="20320" w14:dir="1800000" w14:sx="100000" w14:sy="100000" w14:kx="0" w14:ky="0" w14:algn="tl">
+                                  <w14:srgbClr w14:val="000000">
+                                    <w14:alpha w14:val="60000"/>
+                                  </w14:srgbClr>
+                                </w14:shadow>
+                                <w14:textOutline w14:w="6350" w14:cap="flat" w14:cmpd="sng" w14:algn="ctr">
+                                  <w14:solidFill>
+                                    <w14:srgbClr w14:val="FFFF00"/>
+                                  </w14:solidFill>
+                                  <w14:prstDash w14:val="solid"/>
+                                  <w14:round/>
+                                </w14:textOutline>
+                                <w14:textFill>
+                                  <w14:solidFill>
+                                    <w14:schemeClr w14:val="bg2">
+                                      <w14:tint w14:val="85000"/>
+                                      <w14:satMod w14:val="155000"/>
+                                    </w14:schemeClr>
+                                  </w14:solidFill>
+                                </w14:textFill>
+                              </w:rPr>
+                            </w:pPr>
+                            <w:r>
+                              <w:rPr>
+                                <w:rFonts w:asciiTheme="majorHAnsi" w:eastAsiaTheme="majorEastAsia" w:hAnsiTheme="majorHAnsi" w:cstheme="majorBidi"/>
+                                <w:b/>
+                                <w:i/>
+                                <w:iCs/>
+                                <w:color w:val="DEDEE0" w:themeColor="background2"/>
+                                <w:sz w:val="96"/>
+                                <w:szCs w:val="28"/>
+                                <w14:shadow w14:blurRad="41275" w14:dist="20320" w14:dir="1800000" w14:sx="100000" w14:sy="100000" w14:kx="0" w14:ky="0" w14:algn="tl">
+                                  <w14:srgbClr w14:val="000000">
+                                    <w14:alpha w14:val="60000"/>
+                                  </w14:srgbClr>
+                                </w14:shadow>
+                                <w14:textOutline w14:w="6350" w14:cap="flat" w14:cmpd="sng" w14:algn="ctr">
+                                  <w14:solidFill>
+                                    <w14:srgbClr w14:val="FFFF00"/>
+                                  </w14:solidFill>
+                                  <w14:prstDash w14:val="solid"/>
+                                  <w14:round/>
+                                </w14:textOutline>
+                                <w14:textFill>
+                                  <w14:solidFill>
+                                    <w14:schemeClr w14:val="bg2">
+                                      <w14:tint w14:val="85000"/>
+                                      <w14:satMod w14:val="155000"/>
+                                    </w14:schemeClr>
+                                  </w14:solidFill>
+                                </w14:textFill>
+                              </w:rPr>
+                              <w:t>WORD NU HOTELEIGENAAR!</w:t>
+                            </w:r>
+                          </w:p>
+                        </w:txbxContent>
+                      </wps:txbx>
+                      <wps:bodyPr rot="0" vert="horz" wrap="square" lIns="137160" tIns="91440" rIns="137160" bIns="91440" anchor="ctr" anchorCtr="0" upright="1">
+                        <a:noAutofit/>
+                      </wps:bodyPr>
+                    </wps:wsp>
+                  </a:graphicData>
+                </a:graphic>
+                <wp14:sizeRelH relativeFrom="margin">
+                  <wp14:pctWidth>0</wp14:pctWidth>
+                </wp14:sizeRelH>
+                <wp14:sizeRelV relativeFrom="page">
+                  <wp14:pctHeight>0</wp14:pctHeight>
+                </wp14:sizeRelV>
+              </wp:anchor>
+            </w:drawing>
+          </mc:Choice>
+          <mc:Fallback>
+            <w:pict>
+              <v:shapetype id="_x0000_t202" coordsize="21600,21600" o:spt="202" path="m,l,21600r21600,l21600,xe">
+                <v:stroke joinstyle="miter"/>
+                <v:path gradientshapeok="t" o:connecttype="rect"/>
+              </v:shapetype>
+              <v:shape id="Text Box 2" o:spid="_x0000_s1027" type="#_x0000_t202" style="position:absolute;margin-left:448.8pt;margin-top:26.45pt;width:642pt;height:81.6pt;z-index:251689984;visibility:visible;mso-wrap-style:square;mso-width-percent:0;mso-height-percent:0;mso-wrap-distance-left:9pt;mso-wrap-distance-top:0;mso-wrap-distance-right:9pt;mso-wrap-distance-bottom:0;mso-position-horizontal:absolute;mso-position-horizontal-relative:page;mso-position-vertical:absolute;mso-position-vertical-relative:page;mso-width-percent:0;mso-height-percent:0;mso-width-relative:margin;mso-height-relative:page;v-text-anchor:middle" o:gfxdata="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" o:allowincell="f" filled="f" stroked="f" strokeweight="2pt">
+                <v:textbox inset="10.8pt,7.2pt,10.8pt,7.2pt">
+                  <w:txbxContent>
+                    <w:p>
+                      <w:pPr>
+                        <w:spacing w:after="0" w:line="360" w:lineRule="auto"/>
+                        <w:jc w:val="center"/>
+                        <w:rPr>
+                          <w:rFonts w:asciiTheme="majorHAnsi" w:eastAsiaTheme="majorEastAsia" w:hAnsiTheme="majorHAnsi" w:cstheme="majorBidi"/>
+                          <w:b/>
+                          <w:i/>
+                          <w:iCs/>
+                          <w:color w:val="DEDEE0" w:themeColor="background2"/>
+                          <w:sz w:val="96"/>
+                          <w:szCs w:val="28"/>
+                          <w:lang w:val="en-US"/>
+                          <w14:shadow w14:blurRad="41275" w14:dist="20320" w14:dir="1800000" w14:sx="100000" w14:sy="100000" w14:kx="0" w14:ky="0" w14:algn="tl">
+                            <w14:srgbClr w14:val="000000">
+                              <w14:alpha w14:val="60000"/>
+                            </w14:srgbClr>
+                          </w14:shadow>
+                          <w14:textOutline w14:w="6350" w14:cap="flat" w14:cmpd="sng" w14:algn="ctr">
+                            <w14:solidFill>
+                              <w14:srgbClr w14:val="FFFF00"/>
+                            </w14:solidFill>
+                            <w14:prstDash w14:val="solid"/>
+                            <w14:round/>
+                          </w14:textOutline>
+                          <w14:textFill>
+                            <w14:solidFill>
+                              <w14:schemeClr w14:val="bg2">
+                                <w14:tint w14:val="85000"/>
+                                <w14:satMod w14:val="155000"/>
+                              </w14:schemeClr>
+                            </w14:solidFill>
+                          </w14:textFill>
+                        </w:rPr>
+                      </w:pPr>
+                      <w:r>
+                        <w:rPr>
+                          <w:rFonts w:asciiTheme="majorHAnsi" w:eastAsiaTheme="majorEastAsia" w:hAnsiTheme="majorHAnsi" w:cstheme="majorBidi"/>
+                          <w:b/>
+                          <w:i/>
+                          <w:iCs/>
+                          <w:color w:val="DEDEE0" w:themeColor="background2"/>
+                          <w:sz w:val="96"/>
+                          <w:szCs w:val="28"/>
+                          <w14:shadow w14:blurRad="41275" w14:dist="20320" w14:dir="1800000" w14:sx="100000" w14:sy="100000" w14:kx="0" w14:ky="0" w14:algn="tl">
+                            <w14:srgbClr w14:val="000000">
+                              <w14:alpha w14:val="60000"/>
+                            </w14:srgbClr>
+                          </w14:shadow>
+                          <w14:textOutline w14:w="6350" w14:cap="flat" w14:cmpd="sng" w14:algn="ctr">
+                            <w14:solidFill>
+                              <w14:srgbClr w14:val="FFFF00"/>
+                            </w14:solidFill>
+                            <w14:prstDash w14:val="solid"/>
+                            <w14:round/>
+                          </w14:textOutline>
+                          <w14:textFill>
+                            <w14:solidFill>
+                              <w14:schemeClr w14:val="bg2">
+                                <w14:tint w14:val="85000"/>
+                                <w14:satMod w14:val="155000"/>
+                              </w14:schemeClr>
+                            </w14:solidFill>
+                          </w14:textFill>
+                        </w:rPr>
+                        <w:t>WORD NU HOTELEIGENAAR!</w:t>
+                      </w:r>
+                    </w:p>
+                  </w:txbxContent>
+                </v:textbox>
+                <w10:wrap type="square" anchorx="page" anchory="page"/>
+              </v:shape>
+            </w:pict>
+          </mc:Fallback>
+        </mc:AlternateContent>
+      </w:r>
+      <w:r>
+        <w:rPr>
+          <w:noProof/>
+          <w:lang w:eastAsia="nl-NL"/>
+        </w:rPr>
         <w:drawing>
-          <wp:anchor distT="0" distB="0" distL="114300" distR="114300" simplePos="0" relativeHeight="251686912" behindDoc="1" locked="0" layoutInCell="1" allowOverlap="1" wp14:anchorId="7D3EFF0B" wp14:editId="74CB326B">
+          <wp:anchor distT="0" distB="0" distL="114300" distR="114300" simplePos="0" relativeHeight="251686912" behindDoc="1" locked="0" layoutInCell="1" allowOverlap="1" wp14:anchorId="61B226D1" wp14:editId="0A87FDD1">
             <wp:simplePos x="0" y="0"/>
             <wp:positionH relativeFrom="column">
               <wp:posOffset>1873250</wp:posOffset>
@@ -562,7 +781,7 @@
           <w:lang w:eastAsia="nl-NL"/>
         </w:rPr>
         <w:drawing>
-          <wp:anchor distT="0" distB="0" distL="114300" distR="114300" simplePos="0" relativeHeight="251662336" behindDoc="0" locked="0" layoutInCell="1" allowOverlap="1" wp14:anchorId="67E1274D" wp14:editId="43AD97A7">
+          <wp:anchor distT="0" distB="0" distL="114300" distR="114300" simplePos="0" relativeHeight="251662336" behindDoc="0" locked="0" layoutInCell="1" allowOverlap="1" wp14:anchorId="1E20DEE5" wp14:editId="6E13B1DC">
             <wp:simplePos x="0" y="0"/>
             <wp:positionH relativeFrom="column">
               <wp:posOffset>9813290</wp:posOffset>
@@ -627,7 +846,7 @@
         <mc:AlternateContent>
           <mc:Choice Requires="wps">
             <w:drawing>
-              <wp:anchor distT="0" distB="0" distL="114300" distR="114300" simplePos="0" relativeHeight="251666432" behindDoc="0" locked="0" layoutInCell="1" allowOverlap="1" wp14:anchorId="759FC3F9" wp14:editId="0D2E0D4A">
+              <wp:anchor distT="0" distB="0" distL="114300" distR="114300" simplePos="0" relativeHeight="251666432" behindDoc="0" locked="0" layoutInCell="1" allowOverlap="1" wp14:anchorId="049B2762" wp14:editId="4F4281A3">
                 <wp:simplePos x="0" y="0"/>
                 <wp:positionH relativeFrom="column">
                   <wp:posOffset>9813290</wp:posOffset>
@@ -998,7 +1217,7 @@
         <mc:AlternateContent>
           <mc:Choice Requires="wps">
             <w:drawing>
-              <wp:anchor distT="0" distB="0" distL="114300" distR="114300" simplePos="0" relativeHeight="251692032" behindDoc="1" locked="0" layoutInCell="1" allowOverlap="1" wp14:anchorId="3AC07DAA" wp14:editId="05A1BBED">
+              <wp:anchor distT="0" distB="0" distL="114300" distR="114300" simplePos="0" relativeHeight="251692032" behindDoc="1" locked="0" layoutInCell="1" allowOverlap="1" wp14:anchorId="45743C68" wp14:editId="173E34BB">
                 <wp:simplePos x="0" y="0"/>
                 <wp:positionH relativeFrom="column">
                   <wp:posOffset>-112360</wp:posOffset>
@@ -1252,7 +1471,7 @@
         <mc:AlternateContent>
           <mc:Choice Requires="wps">
             <w:drawing>
-              <wp:anchor distT="0" distB="0" distL="114300" distR="114300" simplePos="0" relativeHeight="251679744" behindDoc="0" locked="0" layoutInCell="1" allowOverlap="1" wp14:anchorId="28B32C6B" wp14:editId="7CBBDCFC">
+              <wp:anchor distT="0" distB="0" distL="114300" distR="114300" simplePos="0" relativeHeight="251679744" behindDoc="0" locked="0" layoutInCell="1" allowOverlap="1" wp14:anchorId="4879A055" wp14:editId="7D08B1C5">
                 <wp:simplePos x="0" y="0"/>
                 <wp:positionH relativeFrom="column">
                   <wp:posOffset>3953510</wp:posOffset>
@@ -1350,7 +1569,7 @@
           </mc:Choice>
           <mc:Fallback>
             <w:pict>
-              <v:rect id="Title 1" o:spid="_x0000_s1029" style="position:absolute;margin-left:311.3pt;margin-top:256.7pt;width:608.4pt;height:57.6pt;z-index:251679744;visibility:visible;mso-wrap-style:square;mso-width-percent:0;mso-height-percent:0;mso-wrap-distance-left:9pt;mso-wrap-distance-top:0;mso-wrap-distance-right:9pt;mso-wrap-distance-bottom:0;mso-position-horizontal:absolute;mso-position-horizontal-relative:text;mso-position-vertical:absolute;mso-position-vertical-relative:text;mso-width-percent:0;mso-height-percent:0;mso-width-relative:margin;mso-height-relative:margin;v-text-anchor:middle" o:gfxdata="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" filled="f" stroked="f">
+              <v:rect id="Title 1" o:spid="_x0000_s1030" style="position:absolute;margin-left:311.3pt;margin-top:256.7pt;width:608.4pt;height:57.6pt;z-index:251679744;visibility:visible;mso-wrap-style:square;mso-width-percent:0;mso-height-percent:0;mso-wrap-distance-left:9pt;mso-wrap-distance-top:0;mso-wrap-distance-right:9pt;mso-wrap-distance-bottom:0;mso-position-horizontal:absolute;mso-position-horizontal-relative:text;mso-position-vertical:absolute;mso-position-vertical-relative:text;mso-width-percent:0;mso-height-percent:0;mso-width-relative:margin;mso-height-relative:margin;v-text-anchor:middle" o:gfxdata="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" filled="f" stroked="f">
                 <v:path arrowok="t"/>
                 <o:lock v:ext="edit" grouping="t"/>
                 <v:textbox>
@@ -1396,237 +1615,6 @@
                   </w:txbxContent>
                 </v:textbox>
               </v:rect>
-            </w:pict>
-          </mc:Fallback>
-        </mc:AlternateContent>
-      </w:r>
-      <w:r>
-        <w:rPr>
-          <w:noProof/>
-          <w:lang w:eastAsia="nl-NL"/>
-        </w:rPr>
-        <mc:AlternateContent>
-          <mc:Choice Requires="wps">
-            <w:drawing>
-              <wp:anchor distT="0" distB="0" distL="114300" distR="114300" simplePos="0" relativeHeight="251689984" behindDoc="0" locked="0" layoutInCell="0" allowOverlap="1" wp14:anchorId="4E19A0C3" wp14:editId="4839445D">
-                <wp:simplePos x="0" y="0"/>
-                <wp:positionH relativeFrom="page">
-                  <wp:posOffset>5503545</wp:posOffset>
-                </wp:positionH>
-                <wp:positionV relativeFrom="page">
-                  <wp:posOffset>579120</wp:posOffset>
-                </wp:positionV>
-                <wp:extent cx="4739640" cy="883920"/>
-                <wp:effectExtent l="0" t="0" r="0" b="0"/>
-                <wp:wrapSquare wrapText="bothSides"/>
-                <wp:docPr id="696" name="Text Box 2"/>
-                <wp:cNvGraphicFramePr>
-                  <a:graphicFrameLocks xmlns:a="http://schemas.openxmlformats.org/drawingml/2006/main"/>
-                </wp:cNvGraphicFramePr>
-                <a:graphic xmlns:a="http://schemas.openxmlformats.org/drawingml/2006/main">
-                  <a:graphicData uri="http://schemas.microsoft.com/office/word/2010/wordprocessingShape">
-                    <wps:wsp>
-                      <wps:cNvSpPr txBox="1">
-                        <a:spLocks noChangeArrowheads="1"/>
-                      </wps:cNvSpPr>
-                      <wps:spPr bwMode="auto">
-                        <a:xfrm>
-                          <a:off x="0" y="0"/>
-                          <a:ext cx="4739640" cy="883920"/>
-                        </a:xfrm>
-                        <a:prstGeom prst="rect">
-                          <a:avLst/>
-                        </a:prstGeom>
-                        <a:noFill/>
-                        <a:ln>
-                          <a:noFill/>
-                          <a:headEnd/>
-                          <a:tailEnd/>
-                        </a:ln>
-                        <a:extLst/>
-                      </wps:spPr>
-                      <wps:style>
-                        <a:lnRef idx="2">
-                          <a:schemeClr val="accent4"/>
-                        </a:lnRef>
-                        <a:fillRef idx="1">
-                          <a:schemeClr val="lt1"/>
-                        </a:fillRef>
-                        <a:effectRef idx="0">
-                          <a:schemeClr val="accent4"/>
-                        </a:effectRef>
-                        <a:fontRef idx="minor">
-                          <a:schemeClr val="dk1"/>
-                        </a:fontRef>
-                      </wps:style>
-                      <wps:txbx>
-                        <w:txbxContent>
-                          <w:p>
-                            <w:pPr>
-                              <w:spacing w:after="0" w:line="360" w:lineRule="auto"/>
-                              <w:jc w:val="center"/>
-                              <w:rPr>
-                                <w:rFonts w:asciiTheme="majorHAnsi" w:eastAsiaTheme="majorEastAsia" w:hAnsiTheme="majorHAnsi" w:cstheme="majorBidi"/>
-                                <w:b/>
-                                <w:i/>
-                                <w:iCs/>
-                                <w:color w:val="DEDEE0" w:themeColor="background2"/>
-                                <w:sz w:val="52"/>
-                                <w:szCs w:val="28"/>
-                                <w:lang w:val="en-US"/>
-                                <w14:shadow w14:blurRad="41275" w14:dist="20320" w14:dir="1800000" w14:sx="100000" w14:sy="100000" w14:kx="0" w14:ky="0" w14:algn="tl">
-                                  <w14:srgbClr w14:val="000000">
-                                    <w14:alpha w14:val="60000"/>
-                                  </w14:srgbClr>
-                                </w14:shadow>
-                                <w14:textOutline w14:w="6350" w14:cap="flat" w14:cmpd="sng" w14:algn="ctr">
-                                  <w14:solidFill>
-                                    <w14:srgbClr w14:val="FFFF00"/>
-                                  </w14:solidFill>
-                                  <w14:prstDash w14:val="solid"/>
-                                  <w14:round/>
-                                </w14:textOutline>
-                                <w14:textFill>
-                                  <w14:solidFill>
-                                    <w14:schemeClr w14:val="bg2">
-                                      <w14:tint w14:val="85000"/>
-                                      <w14:satMod w14:val="155000"/>
-                                    </w14:schemeClr>
-                                  </w14:solidFill>
-                                </w14:textFill>
-                              </w:rPr>
-                            </w:pPr>
-                            <w:r>
-                              <w:rPr>
-                                <w:rFonts w:asciiTheme="majorHAnsi" w:eastAsiaTheme="majorEastAsia" w:hAnsiTheme="majorHAnsi" w:cstheme="majorBidi"/>
-                                <w:b/>
-                                <w:i/>
-                                <w:iCs/>
-                                <w:color w:val="DEDEE0" w:themeColor="background2"/>
-                                <w:sz w:val="52"/>
-                                <w:szCs w:val="28"/>
-                                <w14:shadow w14:blurRad="41275" w14:dist="20320" w14:dir="1800000" w14:sx="100000" w14:sy="100000" w14:kx="0" w14:ky="0" w14:algn="tl">
-                                  <w14:srgbClr w14:val="000000">
-                                    <w14:alpha w14:val="60000"/>
-                                  </w14:srgbClr>
-                                </w14:shadow>
-                                <w14:textOutline w14:w="6350" w14:cap="flat" w14:cmpd="sng" w14:algn="ctr">
-                                  <w14:solidFill>
-                                    <w14:srgbClr w14:val="FFFF00"/>
-                                  </w14:solidFill>
-                                  <w14:prstDash w14:val="solid"/>
-                                  <w14:round/>
-                                </w14:textOutline>
-                                <w14:textFill>
-                                  <w14:solidFill>
-                                    <w14:schemeClr w14:val="bg2">
-                                      <w14:tint w14:val="85000"/>
-                                      <w14:satMod w14:val="155000"/>
-                                    </w14:schemeClr>
-                                  </w14:solidFill>
-                                </w14:textFill>
-                              </w:rPr>
-                              <w:t>WORD NU HOTELEIGENAAR!</w:t>
-                            </w:r>
-                          </w:p>
-                        </w:txbxContent>
-                      </wps:txbx>
-                      <wps:bodyPr rot="0" vert="horz" wrap="square" lIns="137160" tIns="91440" rIns="137160" bIns="91440" anchor="ctr" anchorCtr="0" upright="1">
-                        <a:noAutofit/>
-                      </wps:bodyPr>
-                    </wps:wsp>
-                  </a:graphicData>
-                </a:graphic>
-                <wp14:sizeRelH relativeFrom="margin">
-                  <wp14:pctWidth>0</wp14:pctWidth>
-                </wp14:sizeRelH>
-                <wp14:sizeRelV relativeFrom="page">
-                  <wp14:pctHeight>0</wp14:pctHeight>
-                </wp14:sizeRelV>
-              </wp:anchor>
-            </w:drawing>
-          </mc:Choice>
-          <mc:Fallback>
-            <w:pict>
-              <v:shapetype id="_x0000_t202" coordsize="21600,21600" o:spt="202" path="m,l,21600r21600,l21600,xe">
-                <v:stroke joinstyle="miter"/>
-                <v:path gradientshapeok="t" o:connecttype="rect"/>
-              </v:shapetype>
-              <v:shape id="_x0000_s1030" type="#_x0000_t202" style="position:absolute;margin-left:433.35pt;margin-top:45.6pt;width:373.2pt;height:69.6pt;z-index:251689984;visibility:visible;mso-wrap-style:square;mso-width-percent:0;mso-height-percent:0;mso-wrap-distance-left:9pt;mso-wrap-distance-top:0;mso-wrap-distance-right:9pt;mso-wrap-distance-bottom:0;mso-position-horizontal:absolute;mso-position-horizontal-relative:page;mso-position-vertical:absolute;mso-position-vertical-relative:page;mso-width-percent:0;mso-height-percent:0;mso-width-relative:margin;mso-height-relative:page;v-text-anchor:middle" o:gfxdata="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" o:allowincell="f" filled="f" stroked="f" strokeweight="2pt">
-                <v:textbox inset="10.8pt,7.2pt,10.8pt,7.2pt">
-                  <w:txbxContent>
-                    <w:p>
-                      <w:pPr>
-                        <w:spacing w:after="0" w:line="360" w:lineRule="auto"/>
-                        <w:jc w:val="center"/>
-                        <w:rPr>
-                          <w:rFonts w:asciiTheme="majorHAnsi" w:eastAsiaTheme="majorEastAsia" w:hAnsiTheme="majorHAnsi" w:cstheme="majorBidi"/>
-                          <w:b/>
-                          <w:i/>
-                          <w:iCs/>
-                          <w:color w:val="DEDEE0" w:themeColor="background2"/>
-                          <w:sz w:val="52"/>
-                          <w:szCs w:val="28"/>
-                          <w:lang w:val="en-US"/>
-                          <w14:shadow w14:blurRad="41275" w14:dist="20320" w14:dir="1800000" w14:sx="100000" w14:sy="100000" w14:kx="0" w14:ky="0" w14:algn="tl">
-                            <w14:srgbClr w14:val="000000">
-                              <w14:alpha w14:val="60000"/>
-                            </w14:srgbClr>
-                          </w14:shadow>
-                          <w14:textOutline w14:w="6350" w14:cap="flat" w14:cmpd="sng" w14:algn="ctr">
-                            <w14:solidFill>
-                              <w14:srgbClr w14:val="FFFF00"/>
-                            </w14:solidFill>
-                            <w14:prstDash w14:val="solid"/>
-                            <w14:round/>
-                          </w14:textOutline>
-                          <w14:textFill>
-                            <w14:solidFill>
-                              <w14:schemeClr w14:val="bg2">
-                                <w14:tint w14:val="85000"/>
-                                <w14:satMod w14:val="155000"/>
-                              </w14:schemeClr>
-                            </w14:solidFill>
-                          </w14:textFill>
-                        </w:rPr>
-                      </w:pPr>
-                      <w:r>
-                        <w:rPr>
-                          <w:rFonts w:asciiTheme="majorHAnsi" w:eastAsiaTheme="majorEastAsia" w:hAnsiTheme="majorHAnsi" w:cstheme="majorBidi"/>
-                          <w:b/>
-                          <w:i/>
-                          <w:iCs/>
-                          <w:color w:val="DEDEE0" w:themeColor="background2"/>
-                          <w:sz w:val="52"/>
-                          <w:szCs w:val="28"/>
-                          <w14:shadow w14:blurRad="41275" w14:dist="20320" w14:dir="1800000" w14:sx="100000" w14:sy="100000" w14:kx="0" w14:ky="0" w14:algn="tl">
-                            <w14:srgbClr w14:val="000000">
-                              <w14:alpha w14:val="60000"/>
-                            </w14:srgbClr>
-                          </w14:shadow>
-                          <w14:textOutline w14:w="6350" w14:cap="flat" w14:cmpd="sng" w14:algn="ctr">
-                            <w14:solidFill>
-                              <w14:srgbClr w14:val="FFFF00"/>
-                            </w14:solidFill>
-                            <w14:prstDash w14:val="solid"/>
-                            <w14:round/>
-                          </w14:textOutline>
-                          <w14:textFill>
-                            <w14:solidFill>
-                              <w14:schemeClr w14:val="bg2">
-                                <w14:tint w14:val="85000"/>
-                                <w14:satMod w14:val="155000"/>
-                              </w14:schemeClr>
-                            </w14:solidFill>
-                          </w14:textFill>
-                        </w:rPr>
-                        <w:t>WORD NU HOTELEIGENAAR!</w:t>
-                      </w:r>
-                    </w:p>
-                  </w:txbxContent>
-                </v:textbox>
-                <w10:wrap type="square" anchorx="page" anchory="page"/>
-              </v:shape>
             </w:pict>
           </mc:Fallback>
         </mc:AlternateContent>
@@ -2698,6 +2686,10 @@
         </mc:AlternateContent>
       </w:r>
       <w:r>
+        <w:rPr>
+          <w:noProof/>
+          <w:lang w:eastAsia="nl-NL"/>
+        </w:rPr>
         <mc:AlternateContent>
           <mc:Choice Requires="wps">
             <w:drawing>
@@ -4866,6 +4858,7 @@
   <w:style w:type="character" w:default="1" w:styleId="DefaultParagraphFont">
     <w:name w:val="Default Paragraph Font"/>
     <w:uiPriority w:val="1"/>
+    <w:semiHidden/>
     <w:unhideWhenUsed/>
   </w:style>
   <w:style w:type="table" w:default="1" w:styleId="TableNormal">
@@ -5273,6 +5266,7 @@
   <w:style w:type="character" w:default="1" w:styleId="DefaultParagraphFont">
     <w:name w:val="Default Paragraph Font"/>
     <w:uiPriority w:val="1"/>
+    <w:semiHidden/>
     <w:unhideWhenUsed/>
   </w:style>
   <w:style w:type="table" w:default="1" w:styleId="TableNormal">

</xml_diff>